<commit_message>
fix full Layout ManagerTopic , changeName few class
</commit_message>
<xml_diff>
--- a/MathExam.docx
+++ b/MathExam.docx
@@ -20,7 +20,7 @@
         <w:rPr>
           <w:b w:val="on"/>
         </w:rPr>
-        <w:t>1. What is 5 + 7?</w:t>
+        <w:t>1. What is the area of a square with side 4?</w:t>
         <w:br/>
       </w:r>
     </w:p>
@@ -143,48 +143,48 @@
         <w:rPr>
           <w:b w:val="on"/>
         </w:rPr>
-        <w:t>4. What is 20% of 50?</w:t>
-        <w:br/>
-      </w:r>
-    </w:p>
-    <w:p>
-      <w:pPr>
-        <w:ind w:left="400"/>
-      </w:pPr>
-      <w:r>
-        <w:t>A. tay la la toi.</w:t>
-      </w:r>
-    </w:p>
-    <w:p>
-      <w:pPr>
-        <w:ind w:left="400"/>
-      </w:pPr>
-      <w:r>
-        <w:t>B. khong phai toi</w:t>
-      </w:r>
-    </w:p>
-    <w:p>
-      <w:pPr>
-        <w:ind w:left="400"/>
-      </w:pPr>
-      <w:r>
-        <w:t>C. là traidep nhat.</w:t>
-      </w:r>
-    </w:p>
-    <w:p>
-      <w:pPr>
-        <w:ind w:left="400"/>
-      </w:pPr>
-      <w:r>
-        <w:t>D. it gioi</w:t>
-      </w:r>
-    </w:p>
-    <w:p>
-      <w:r>
-        <w:rPr>
-          <w:b w:val="on"/>
-        </w:rPr>
-        <w:t>5. What is the area of a square with side 4?</w:t>
+        <w:t>4. What is 5 + 7?</w:t>
+        <w:br/>
+      </w:r>
+    </w:p>
+    <w:p>
+      <w:pPr>
+        <w:ind w:left="400"/>
+      </w:pPr>
+      <w:r>
+        <w:t>A. tay la la toi.</w:t>
+      </w:r>
+    </w:p>
+    <w:p>
+      <w:pPr>
+        <w:ind w:left="400"/>
+      </w:pPr>
+      <w:r>
+        <w:t>B. khong phai toi</w:t>
+      </w:r>
+    </w:p>
+    <w:p>
+      <w:pPr>
+        <w:ind w:left="400"/>
+      </w:pPr>
+      <w:r>
+        <w:t>C. là traidep nhat.</w:t>
+      </w:r>
+    </w:p>
+    <w:p>
+      <w:pPr>
+        <w:ind w:left="400"/>
+      </w:pPr>
+      <w:r>
+        <w:t>D. it gioi</w:t>
+      </w:r>
+    </w:p>
+    <w:p>
+      <w:r>
+        <w:rPr>
+          <w:b w:val="on"/>
+        </w:rPr>
+        <w:t>5. What is 20% of 50?</w:t>
         <w:br/>
       </w:r>
     </w:p>
@@ -266,48 +266,48 @@
         <w:rPr>
           <w:b w:val="on"/>
         </w:rPr>
-        <w:t>7. Solve: x/5 = 3</w:t>
-        <w:br/>
-      </w:r>
-    </w:p>
-    <w:p>
-      <w:pPr>
-        <w:ind w:left="400"/>
-      </w:pPr>
-      <w:r>
-        <w:t>A. tay la la toi.</w:t>
-      </w:r>
-    </w:p>
-    <w:p>
-      <w:pPr>
-        <w:ind w:left="400"/>
-      </w:pPr>
-      <w:r>
-        <w:t>B. khong phai toi</w:t>
-      </w:r>
-    </w:p>
-    <w:p>
-      <w:pPr>
-        <w:ind w:left="400"/>
-      </w:pPr>
-      <w:r>
-        <w:t>C. là traidep nhat.</w:t>
-      </w:r>
-    </w:p>
-    <w:p>
-      <w:pPr>
-        <w:ind w:left="400"/>
-      </w:pPr>
-      <w:r>
-        <w:t>D. it gioi</w:t>
-      </w:r>
-    </w:p>
-    <w:p>
-      <w:r>
-        <w:rPr>
-          <w:b w:val="on"/>
-        </w:rPr>
-        <w:t>8. What is the perimeter of a square with side 6?</w:t>
+        <w:t>7. Solve: 2x + 3 = 11</w:t>
+        <w:br/>
+      </w:r>
+    </w:p>
+    <w:p>
+      <w:pPr>
+        <w:ind w:left="400"/>
+      </w:pPr>
+      <w:r>
+        <w:t>A. tay la la toi.</w:t>
+      </w:r>
+    </w:p>
+    <w:p>
+      <w:pPr>
+        <w:ind w:left="400"/>
+      </w:pPr>
+      <w:r>
+        <w:t>B. khong phai toi</w:t>
+      </w:r>
+    </w:p>
+    <w:p>
+      <w:pPr>
+        <w:ind w:left="400"/>
+      </w:pPr>
+      <w:r>
+        <w:t>C. là traidep nhat.</w:t>
+      </w:r>
+    </w:p>
+    <w:p>
+      <w:pPr>
+        <w:ind w:left="400"/>
+      </w:pPr>
+      <w:r>
+        <w:t>D. it gioi</w:t>
+      </w:r>
+    </w:p>
+    <w:p>
+      <w:r>
+        <w:rPr>
+          <w:b w:val="on"/>
+        </w:rPr>
+        <w:t>8. Solve: x/5 = 3</w:t>
         <w:br/>
       </w:r>
     </w:p>

</xml_diff>